<commit_message>
Updated DM in all docs
In DM: Fixed Capitalization, Added Item Queue, Service Queue, Matched
terms to those in the Report Glossary.
In Report: Updated Domain Model Diagram, removed "Adding deleting and
confirming reservations" from page 17 as it was crossed out
In Powerpoint: Removed Main Success Senario Slides as they were replaced
by the Basic Idea Slides, Updated Domain Model
</commit_message>
<xml_diff>
--- a/Project Documents/Group3_CapstoneProjectReport_Phase1.docx
+++ b/Project Documents/Group3_CapstoneProjectReport_Phase1.docx
@@ -100,8 +100,6 @@
         </w:rPr>
         <w:t>Utenkov</w:t>
       </w:r>
-      <w:bookmarkStart w:id="0" w:name="_GoBack"/>
-      <w:bookmarkEnd w:id="0"/>
       <w:proofErr w:type="spellEnd"/>
     </w:p>
     <w:p>
@@ -881,7 +879,15 @@
       </w:r>
       <w:proofErr w:type="spellEnd"/>
       <w:r>
-        <w:t>, Othman Smihi, Terry McCarthy</w:t>
+        <w:t xml:space="preserve">, Othman </w:t>
+      </w:r>
+      <w:proofErr w:type="spellStart"/>
+      <w:r>
+        <w:t>Smihi</w:t>
+      </w:r>
+      <w:proofErr w:type="spellEnd"/>
+      <w:r>
+        <w:t>, Terry McCarthy</w:t>
       </w:r>
     </w:p>
     <w:p/>
@@ -926,31 +932,24 @@
           <w:sz w:val="23"/>
           <w:szCs w:val="23"/>
         </w:rPr>
-        <w:t>After comparing the technical challenges and the project's ability to meet the course goals the Restaurant application was selected.</w:t>
-      </w:r>
-      <w:proofErr w:type="gramEnd"/>
+        <w:t>After co</w:t>
+      </w:r>
+      <w:bookmarkStart w:id="0" w:name="_GoBack"/>
+      <w:bookmarkEnd w:id="0"/>
       <w:r>
         <w:rPr>
           <w:sz w:val="23"/>
           <w:szCs w:val="23"/>
         </w:rPr>
-        <w:t xml:space="preserve"> We discussed the domain, actors, goals, and scope of the project. Othman documented the discussion and Terry was going to transcribe the notes electronically. Very briefly we discussed the need for scheduling algorithms and possible fields needed in the </w:t>
-      </w:r>
-      <w:proofErr w:type="spellStart"/>
+        <w:t>mparing the technical challenges and the project's ability to meet the course goals the Restaurant application was selected.</w:t>
+      </w:r>
+      <w:proofErr w:type="gramEnd"/>
       <w:r>
         <w:rPr>
           <w:sz w:val="23"/>
           <w:szCs w:val="23"/>
         </w:rPr>
-        <w:t>ERD</w:t>
-      </w:r>
-      <w:proofErr w:type="spellEnd"/>
-      <w:r>
-        <w:rPr>
-          <w:sz w:val="23"/>
-          <w:szCs w:val="23"/>
-        </w:rPr>
-        <w:t>. We decided to implement the mobile piece of the application as a mobile website and attack Android development as time allowed. Tools for graphical elements such as the domain model and SD's were discussed, but a clear decision was not made. The group decided on to meet on Tuesday evenings on the off weeks. All group members contributed equally to the discussion.  (Synopsis by Charles Hafslund)</w:t>
+        <w:t xml:space="preserve"> We discussed the domain, actors, goals, and scope of the project. Othman documented the discussion and Terry was going to transcribe the notes electronically. Very briefly we discussed the need for scheduling algorithms and possible fields needed in the ERD. We decided to implement the mobile piece of the application as a mobile website and attack Android development as time allowed. Tools for graphical elements such as the domain model and SD's were discussed, but a clear decision was not made. The group decided on to meet on Tuesday evenings on the off weeks. All group members contributed equally to the discussion.  (Synopsis by Charles Hafslund)</w:t>
       </w:r>
     </w:p>
     <w:p/>
@@ -1483,15 +1482,7 @@
         </w:numPr>
       </w:pPr>
       <w:r>
-        <w:t xml:space="preserve">Dishes queued within order by </w:t>
-      </w:r>
-      <w:proofErr w:type="spellStart"/>
-      <w:r>
-        <w:t>LPF</w:t>
-      </w:r>
-      <w:proofErr w:type="spellEnd"/>
-      <w:r>
-        <w:t xml:space="preserve"> (longest prep-time first) so </w:t>
+        <w:t xml:space="preserve">Dishes queued within order by LPF (longest prep-time first) so </w:t>
       </w:r>
       <w:r>
         <w:t xml:space="preserve">that </w:t>
@@ -2328,19 +2319,7 @@
           <w:rPr>
             <w:rStyle w:val="Hyperlink"/>
           </w:rPr>
-          <w:t>https://github.com/osmihi/Capsto</w:t>
-        </w:r>
-        <w:r>
-          <w:rPr>
-            <w:rStyle w:val="Hyperlink"/>
-          </w:rPr>
-          <w:t>n</w:t>
-        </w:r>
-        <w:r>
-          <w:rPr>
-            <w:rStyle w:val="Hyperlink"/>
-          </w:rPr>
-          <w:t>e/wiki/Actors-&amp;-Goals</w:t>
+          <w:t>https://github.com/osmihi/Capstone/wiki/Actors-&amp;-Goals</w:t>
         </w:r>
       </w:hyperlink>
     </w:p>
@@ -7916,31 +7895,7 @@
                 <w:szCs w:val="22"/>
                 <w:lang w:eastAsia="en-US" w:bidi="ar-SA"/>
               </w:rPr>
-              <w:t>Created notes for my section of the presentation (</w:t>
-            </w:r>
-            <w:proofErr w:type="spellStart"/>
-            <w:r>
-              <w:rPr>
-                <w:rFonts w:ascii="Calibri" w:eastAsia="Times New Roman" w:hAnsi="Calibri" w:cs="Times New Roman"/>
-                <w:color w:val="000000"/>
-                <w:kern w:val="0"/>
-                <w:sz w:val="22"/>
-                <w:szCs w:val="22"/>
-                <w:lang w:eastAsia="en-US" w:bidi="ar-SA"/>
-              </w:rPr>
-              <w:t>DM</w:t>
-            </w:r>
-            <w:proofErr w:type="spellEnd"/>
-            <w:r>
-              <w:rPr>
-                <w:rFonts w:ascii="Calibri" w:eastAsia="Times New Roman" w:hAnsi="Calibri" w:cs="Times New Roman"/>
-                <w:color w:val="000000"/>
-                <w:kern w:val="0"/>
-                <w:sz w:val="22"/>
-                <w:szCs w:val="22"/>
-                <w:lang w:eastAsia="en-US" w:bidi="ar-SA"/>
-              </w:rPr>
-              <w:t xml:space="preserve"> and Basic idea). Ran through presentation and found I was averaging 5:30.</w:t>
+              <w:t>Created notes for my section of the presentation (DM and Basic idea). Ran through presentation and found I was averaging 5:30.</w:t>
             </w:r>
           </w:p>
         </w:tc>
@@ -10025,11 +9980,21 @@
         <w:lastRenderedPageBreak/>
         <w:t>Domain Model</w:t>
       </w:r>
-      <w:r>
+    </w:p>
+    <w:p>
+      <w:pPr>
+        <w:pStyle w:val="Heading2"/>
+        <w:jc w:val="center"/>
+      </w:pPr>
+      <w:r>
+        <w:rPr>
+          <w:noProof/>
+          <w:lang w:eastAsia="en-US" w:bidi="ar-SA"/>
+        </w:rPr>
         <w:drawing>
           <wp:inline distT="0" distB="0" distL="0" distR="0" wp14:anchorId="5C25ACAA" wp14:editId="2C5DCC27">
-            <wp:extent cx="8332492" cy="6572250"/>
-            <wp:effectExtent l="3810" t="0" r="0" b="0"/>
+            <wp:extent cx="8342096" cy="4988738"/>
+            <wp:effectExtent l="318" t="0" r="2222" b="2223"/>
             <wp:docPr id="3" name="Picture 2"/>
             <wp:cNvGraphicFramePr>
               <a:graphicFrameLocks xmlns:a="http://schemas.openxmlformats.org/drawingml/2006/main" noChangeAspect="1"/>
@@ -10058,7 +10023,7 @@
                   <pic:spPr>
                     <a:xfrm rot="5400000">
                       <a:off x="0" y="0"/>
-                      <a:ext cx="8342096" cy="6579825"/>
+                      <a:ext cx="8342096" cy="4988738"/>
                     </a:xfrm>
                     <a:prstGeom prst="rect">
                       <a:avLst/>
@@ -10670,31 +10635,7 @@
           <w:szCs w:val="23"/>
           <w:lang w:eastAsia="en-US" w:bidi="ar-SA"/>
         </w:rPr>
-        <w:t xml:space="preserve"> queued within order by </w:t>
-      </w:r>
-      <w:proofErr w:type="spellStart"/>
-      <w:r>
-        <w:rPr>
-          <w:rFonts w:ascii="Helvetica" w:eastAsia="Times New Roman" w:hAnsi="Helvetica" w:cs="Helvetica"/>
-          <w:color w:val="333333"/>
-          <w:kern w:val="0"/>
-          <w:sz w:val="23"/>
-          <w:szCs w:val="23"/>
-          <w:lang w:eastAsia="en-US" w:bidi="ar-SA"/>
-        </w:rPr>
-        <w:t>LPF</w:t>
-      </w:r>
-      <w:proofErr w:type="spellEnd"/>
-      <w:r>
-        <w:rPr>
-          <w:rFonts w:ascii="Helvetica" w:eastAsia="Times New Roman" w:hAnsi="Helvetica" w:cs="Helvetica"/>
-          <w:color w:val="333333"/>
-          <w:kern w:val="0"/>
-          <w:sz w:val="23"/>
-          <w:szCs w:val="23"/>
-          <w:lang w:eastAsia="en-US" w:bidi="ar-SA"/>
-        </w:rPr>
-        <w:t xml:space="preserve"> (longest prep-time first) so that all are completed at roughly the same time</w:t>
+        <w:t xml:space="preserve"> queued within order by LPF (longest prep-time first) so that all are completed at roughly the same time</w:t>
       </w:r>
     </w:p>
     <w:p>
@@ -15933,30 +15874,6 @@
         <w:ind w:left="720"/>
         <w:rPr>
           <w:rFonts w:ascii="Arial" w:hAnsi="Arial" w:cs="Arial"/>
-          <w:strike/>
-          <w:color w:val="000000"/>
-          <w:sz w:val="20"/>
-          <w:szCs w:val="20"/>
-          <w:shd w:val="clear" w:color="auto" w:fill="FFFFFF"/>
-        </w:rPr>
-      </w:pPr>
-      <w:r>
-        <w:rPr>
-          <w:rFonts w:ascii="Arial" w:hAnsi="Arial" w:cs="Arial"/>
-          <w:strike/>
-          <w:color w:val="000000"/>
-          <w:sz w:val="20"/>
-          <w:szCs w:val="20"/>
-          <w:shd w:val="clear" w:color="auto" w:fill="FFFFFF"/>
-        </w:rPr>
-        <w:t>Adding deleting and confirming reservations</w:t>
-      </w:r>
-    </w:p>
-    <w:p>
-      <w:pPr>
-        <w:ind w:left="720"/>
-        <w:rPr>
-          <w:rFonts w:ascii="Arial" w:hAnsi="Arial" w:cs="Arial"/>
           <w:color w:val="000000"/>
           <w:sz w:val="20"/>
           <w:szCs w:val="20"/>
@@ -18094,13 +18011,7 @@
         <w:pStyle w:val="Heading3"/>
       </w:pPr>
       <w:r>
-        <w:t>9 hours / person</w:t>
-      </w:r>
-      <w:r>
-        <w:t>-</w:t>
-      </w:r>
-      <w:r>
-        <w:t>week</w:t>
+        <w:t>9 hours / person-week</w:t>
       </w:r>
     </w:p>
     <w:p>
@@ -22791,6 +22702,7 @@
   <w:style w:type="character" w:default="1" w:styleId="DefaultParagraphFont">
     <w:name w:val="Default Paragraph Font"/>
     <w:uiPriority w:val="1"/>
+    <w:semiHidden/>
     <w:unhideWhenUsed/>
   </w:style>
   <w:style w:type="table" w:default="1" w:styleId="TableNormal">
@@ -23419,6 +23331,7 @@
   <w:style w:type="character" w:default="1" w:styleId="DefaultParagraphFont">
     <w:name w:val="Default Paragraph Font"/>
     <w:uiPriority w:val="1"/>
+    <w:semiHidden/>
     <w:unhideWhenUsed/>
   </w:style>
   <w:style w:type="table" w:default="1" w:styleId="TableNormal">
@@ -24079,7 +23992,7 @@
 </file>
 
 <file path=customXml/itemProps1.xml><?xml version="1.0" encoding="utf-8"?>
-<ds:datastoreItem xmlns:ds="http://schemas.openxmlformats.org/officeDocument/2006/customXml" ds:itemID="{6AE94B5E-B954-449C-BC4A-6F17C53D43F0}">
+<ds:datastoreItem xmlns:ds="http://schemas.openxmlformats.org/officeDocument/2006/customXml" ds:itemID="{5934CCA2-9F84-40AA-8C3F-BB60BC2B63A6}">
   <ds:schemaRefs>
     <ds:schemaRef ds:uri="http://schemas.openxmlformats.org/officeDocument/2006/bibliography"/>
   </ds:schemaRefs>

</xml_diff>

<commit_message>
Removed crossed out text, spelling error
</commit_message>
<xml_diff>
--- a/Project Documents/Group3_CapstoneProjectReport_Phase1.docx
+++ b/Project Documents/Group3_CapstoneProjectReport_Phase1.docx
@@ -932,16 +932,7 @@
           <w:sz w:val="23"/>
           <w:szCs w:val="23"/>
         </w:rPr>
-        <w:t>After co</w:t>
-      </w:r>
-      <w:bookmarkStart w:id="0" w:name="_GoBack"/>
-      <w:bookmarkEnd w:id="0"/>
-      <w:r>
-        <w:rPr>
-          <w:sz w:val="23"/>
-          <w:szCs w:val="23"/>
-        </w:rPr>
-        <w:t>mparing the technical challenges and the project's ability to meet the course goals the Restaurant application was selected.</w:t>
+        <w:t>After comparing the technical challenges and the project's ability to meet the course goals the Restaurant application was selected.</w:t>
       </w:r>
       <w:proofErr w:type="gramEnd"/>
       <w:r>
@@ -9093,8 +9084,8 @@
       <w:pPr>
         <w:pStyle w:val="Heading3"/>
       </w:pPr>
-      <w:bookmarkStart w:id="1" w:name="kitchen-staff"/>
-      <w:bookmarkEnd w:id="1"/>
+      <w:bookmarkStart w:id="0" w:name="kitchen-staff"/>
+      <w:bookmarkEnd w:id="0"/>
       <w:r>
         <w:t>Kitchen staff</w:t>
       </w:r>
@@ -9223,8 +9214,8 @@
       <w:pPr>
         <w:pStyle w:val="Heading3"/>
       </w:pPr>
-      <w:bookmarkStart w:id="2" w:name="customer"/>
-      <w:bookmarkEnd w:id="2"/>
+      <w:bookmarkStart w:id="1" w:name="customer"/>
+      <w:bookmarkEnd w:id="1"/>
       <w:r>
         <w:t>Customer</w:t>
       </w:r>
@@ -9432,8 +9423,8 @@
       <w:pPr>
         <w:pStyle w:val="Heading3"/>
       </w:pPr>
-      <w:bookmarkStart w:id="3" w:name="hostess"/>
-      <w:bookmarkEnd w:id="3"/>
+      <w:bookmarkStart w:id="2" w:name="hostess"/>
+      <w:bookmarkEnd w:id="2"/>
       <w:r>
         <w:t>Hostess</w:t>
       </w:r>
@@ -9628,8 +9619,8 @@
       <w:pPr>
         <w:pStyle w:val="Heading3"/>
       </w:pPr>
-      <w:bookmarkStart w:id="4" w:name="busboy"/>
-      <w:bookmarkEnd w:id="4"/>
+      <w:bookmarkStart w:id="3" w:name="busboy"/>
+      <w:bookmarkEnd w:id="3"/>
       <w:r>
         <w:t>Busboy</w:t>
       </w:r>
@@ -9698,8 +9689,8 @@
       <w:pPr>
         <w:pStyle w:val="Heading3"/>
       </w:pPr>
-      <w:bookmarkStart w:id="5" w:name="bartender"/>
-      <w:bookmarkEnd w:id="5"/>
+      <w:bookmarkStart w:id="4" w:name="bartender"/>
+      <w:bookmarkEnd w:id="4"/>
       <w:r>
         <w:t>Bartender</w:t>
       </w:r>
@@ -9768,8 +9759,8 @@
       <w:pPr>
         <w:pStyle w:val="Heading3"/>
       </w:pPr>
-      <w:bookmarkStart w:id="6" w:name="manager"/>
-      <w:bookmarkEnd w:id="6"/>
+      <w:bookmarkStart w:id="5" w:name="manager"/>
+      <w:bookmarkEnd w:id="5"/>
       <w:r>
         <w:t>Manager</w:t>
       </w:r>
@@ -16513,7 +16504,6 @@
         <w:ind w:left="720"/>
         <w:rPr>
           <w:rFonts w:ascii="Arial" w:hAnsi="Arial" w:cs="Arial"/>
-          <w:strike/>
           <w:color w:val="000000"/>
           <w:sz w:val="20"/>
           <w:szCs w:val="20"/>
@@ -16521,20 +16511,6 @@
         </w:rPr>
       </w:pPr>
       <w:r>
-        <w:rPr>
-          <w:rFonts w:ascii="Arial" w:hAnsi="Arial" w:cs="Arial"/>
-          <w:strike/>
-          <w:color w:val="000000"/>
-          <w:sz w:val="20"/>
-          <w:szCs w:val="20"/>
-          <w:shd w:val="clear" w:color="auto" w:fill="FFFFFF"/>
-        </w:rPr>
-        <w:t xml:space="preserve">Show current stock </w:t>
-      </w:r>
-    </w:p>
-    <w:p>
-      <w:pPr>
-        <w:ind w:left="720"/>
         <w:rPr>
           <w:rFonts w:ascii="Arial" w:hAnsi="Arial" w:cs="Arial"/>
           <w:color w:val="000000"/>
@@ -16542,8 +16518,8 @@
           <w:szCs w:val="20"/>
           <w:shd w:val="clear" w:color="auto" w:fill="FFFFFF"/>
         </w:rPr>
-      </w:pPr>
-      <w:proofErr w:type="gramStart"/>
+        <w:t xml:space="preserve">show consumption </w:t>
+      </w:r>
       <w:r>
         <w:rPr>
           <w:rFonts w:ascii="Arial" w:hAnsi="Arial" w:cs="Arial"/>
@@ -16552,31 +16528,10 @@
           <w:szCs w:val="20"/>
           <w:shd w:val="clear" w:color="auto" w:fill="FFFFFF"/>
         </w:rPr>
-        <w:t>show</w:t>
-      </w:r>
-      <w:proofErr w:type="gramEnd"/>
-      <w:r>
-        <w:rPr>
-          <w:rFonts w:ascii="Arial" w:hAnsi="Arial" w:cs="Arial"/>
-          <w:color w:val="000000"/>
-          <w:sz w:val="20"/>
-          <w:szCs w:val="20"/>
-          <w:shd w:val="clear" w:color="auto" w:fill="FFFFFF"/>
-        </w:rPr>
-        <w:t xml:space="preserve"> consumption </w:t>
-      </w:r>
-      <w:proofErr w:type="spellStart"/>
-      <w:r>
-        <w:rPr>
-          <w:rFonts w:ascii="Arial" w:hAnsi="Arial" w:cs="Arial"/>
-          <w:color w:val="000000"/>
-          <w:sz w:val="20"/>
-          <w:szCs w:val="20"/>
-          <w:shd w:val="clear" w:color="auto" w:fill="FFFFFF"/>
-        </w:rPr>
-        <w:t>invemntory</w:t>
-      </w:r>
-      <w:proofErr w:type="spellEnd"/>
+        <w:t>inventory</w:t>
+      </w:r>
+      <w:bookmarkStart w:id="6" w:name="_GoBack"/>
+      <w:bookmarkEnd w:id="6"/>
     </w:p>
     <w:p>
       <w:pPr>
@@ -17192,7 +17147,6 @@
           <w:sz w:val="20"/>
           <w:szCs w:val="20"/>
         </w:rPr>
-        <w:lastRenderedPageBreak/>
         <w:t>Table capacity</w:t>
       </w:r>
     </w:p>
@@ -17218,6 +17172,7 @@
           <w:sz w:val="20"/>
           <w:szCs w:val="20"/>
         </w:rPr>
+        <w:lastRenderedPageBreak/>
         <w:t>Server assignments</w:t>
       </w:r>
     </w:p>
@@ -18863,7 +18818,7 @@
           <w:rPr>
             <w:noProof/>
           </w:rPr>
-          <w:t>2</w:t>
+          <w:t>12</w:t>
         </w:r>
         <w:r>
           <w:rPr>
@@ -23992,7 +23947,7 @@
 </file>
 
 <file path=customXml/itemProps1.xml><?xml version="1.0" encoding="utf-8"?>
-<ds:datastoreItem xmlns:ds="http://schemas.openxmlformats.org/officeDocument/2006/customXml" ds:itemID="{5934CCA2-9F84-40AA-8C3F-BB60BC2B63A6}">
+<ds:datastoreItem xmlns:ds="http://schemas.openxmlformats.org/officeDocument/2006/customXml" ds:itemID="{0DBDC739-0322-48B2-BFE0-F9EB885EAB94}">
   <ds:schemaRefs>
     <ds:schemaRef ds:uri="http://schemas.openxmlformats.org/officeDocument/2006/bibliography"/>
   </ds:schemaRefs>

</xml_diff>